<commit_message>
new user try to log bugfix
</commit_message>
<xml_diff>
--- a/src/main/resources/Manual Técnico.docx
+++ b/src/main/resources/Manual Técnico.docx
@@ -86,7 +86,19 @@
         <w:rPr>
           <w:sz w:val="24"/>
         </w:rPr>
-        <w:t>La aplicación está pensada para gente que, como yo, poseen la necesidad de mantener un registro sobre todo lo que han visto, están viendo o incluso planean ver en un futuro</w:t>
+        <w:t>La aplicaci</w:t>
+      </w:r>
+      <w:r>
+        <w:rPr>
+          <w:sz w:val="24"/>
+        </w:rPr>
+        <w:t xml:space="preserve">ón está pensada para gente que </w:t>
+      </w:r>
+      <w:r>
+        <w:rPr>
+          <w:sz w:val="24"/>
+        </w:rPr>
+        <w:t>poseen la necesidad de mantener un registro sobre todo lo que han visto, están viendo o incluso planean ver en un futuro</w:t>
       </w:r>
     </w:p>
     <w:p>
@@ -512,21 +524,7 @@
         <w:rPr>
           <w:sz w:val="24"/>
         </w:rPr>
-        <w:t xml:space="preserve">; Los campos no deben ser nulos, el usuario debe existir en la base de datos, la contraseña debe ser </w:t>
-      </w:r>
-      <w:proofErr w:type="gramStart"/>
-      <w:r>
-        <w:rPr>
-          <w:sz w:val="24"/>
-        </w:rPr>
-        <w:t>correcta</w:t>
-      </w:r>
-      <w:proofErr w:type="gramEnd"/>
-      <w:r>
-        <w:rPr>
-          <w:sz w:val="24"/>
-        </w:rPr>
-        <w:t>, etc.</w:t>
+        <w:t>; Los campos no deben ser nulos, el usuario debe existir en la base de datos, la contraseña debe ser correcta, etc.</w:t>
       </w:r>
     </w:p>
     <w:p>
@@ -576,31 +574,7 @@
         <w:rPr>
           <w:sz w:val="24"/>
         </w:rPr>
-        <w:t>Ambos</w:t>
-      </w:r>
-      <w:r>
-        <w:rPr>
-          <w:sz w:val="24"/>
-        </w:rPr>
-        <w:t xml:space="preserve"> campo</w:t>
-      </w:r>
-      <w:r>
-        <w:rPr>
-          <w:sz w:val="24"/>
-        </w:rPr>
-        <w:t>s</w:t>
-      </w:r>
-      <w:r>
-        <w:rPr>
-          <w:sz w:val="24"/>
-        </w:rPr>
-        <w:t xml:space="preserve"> </w:t>
-      </w:r>
-      <w:r>
-        <w:rPr>
-          <w:sz w:val="24"/>
-        </w:rPr>
-        <w:t xml:space="preserve">contraseñas poseen el anteriormente mencionado botón para alternar la visibilidad de cada uno de los campos individualmente, funcionando esencialmente igual que el de </w:t>
+        <w:t xml:space="preserve">Ambos campos contraseñas poseen el anteriormente mencionado botón para alternar la visibilidad de cada uno de los campos individualmente, funcionando esencialmente igual que el de </w:t>
       </w:r>
       <w:proofErr w:type="spellStart"/>
       <w:r>
@@ -1515,7 +1489,7 @@
 </file>
 
 <file path=customXml/itemProps1.xml><?xml version="1.0" encoding="utf-8"?>
-<ds:datastoreItem xmlns:ds="http://schemas.openxmlformats.org/officeDocument/2006/customXml" ds:itemID="{2BC25B1B-C210-4176-83C1-36199F333CE6}">
+<ds:datastoreItem xmlns:ds="http://schemas.openxmlformats.org/officeDocument/2006/customXml" ds:itemID="{B304DB5A-1C61-429A-9924-84F69BEF1DB2}">
   <ds:schemaRefs>
     <ds:schemaRef ds:uri="http://schemas.openxmlformats.org/officeDocument/2006/bibliography"/>
   </ds:schemaRefs>

</xml_diff>